<commit_message>
Improved Customer Delayed Approval Procedure
Changed Customer Delayed Approval procedure to use the mass change tool, this makes it easier to change many dates.
</commit_message>
<xml_diff>
--- a/Scoreboard & Milestones/Customer Delayed Approval.docx
+++ b/Scoreboard & Milestones/Customer Delayed Approval.docx
@@ -495,12 +495,7 @@
         <w:t xml:space="preserve">In this example </w:t>
       </w:r>
       <w:r>
-        <w:t>the customer delayed returning drawings 3 days p</w:t>
-      </w:r>
-      <w:bookmarkStart w:id="0" w:name="_GoBack"/>
-      <w:bookmarkEnd w:id="0"/>
-      <w:r>
-        <w:t xml:space="preserve">ast the </w:t>
+        <w:t xml:space="preserve">the customer delayed returning drawings 3 days past the </w:t>
       </w:r>
       <w:r>
         <w:t>nor</w:t>
@@ -674,81 +669,7 @@
         <w:ind w:left="0"/>
       </w:pPr>
       <w:r>
-        <w:rPr>
-          <w:noProof/>
-          <w:lang w:eastAsia="en-AU"/>
-        </w:rPr>
-        <mc:AlternateContent>
-          <mc:Choice Requires="wps">
-            <w:drawing>
-              <wp:anchor distT="0" distB="0" distL="114300" distR="114300" simplePos="0" relativeHeight="251669504" behindDoc="0" locked="0" layoutInCell="1" allowOverlap="1">
-                <wp:simplePos x="0" y="0"/>
-                <wp:positionH relativeFrom="column">
-                  <wp:posOffset>800100</wp:posOffset>
-                </wp:positionH>
-                <wp:positionV relativeFrom="paragraph">
-                  <wp:posOffset>285750</wp:posOffset>
-                </wp:positionV>
-                <wp:extent cx="190500" cy="533400"/>
-                <wp:effectExtent l="57150" t="19050" r="19050" b="38100"/>
-                <wp:wrapNone/>
-                <wp:docPr id="43" name="Straight Arrow Connector 43"/>
-                <wp:cNvGraphicFramePr/>
-                <a:graphic xmlns:a="http://schemas.openxmlformats.org/drawingml/2006/main">
-                  <a:graphicData uri="http://schemas.microsoft.com/office/word/2010/wordprocessingShape">
-                    <wps:wsp>
-                      <wps:cNvCnPr/>
-                      <wps:spPr>
-                        <a:xfrm flipH="1">
-                          <a:off x="0" y="0"/>
-                          <a:ext cx="190500" cy="533400"/>
-                        </a:xfrm>
-                        <a:prstGeom prst="straightConnector1">
-                          <a:avLst/>
-                        </a:prstGeom>
-                        <a:ln w="38100">
-                          <a:solidFill>
-                            <a:srgbClr val="FF0000"/>
-                          </a:solidFill>
-                          <a:tailEnd type="triangle"/>
-                        </a:ln>
-                      </wps:spPr>
-                      <wps:style>
-                        <a:lnRef idx="1">
-                          <a:schemeClr val="accent1"/>
-                        </a:lnRef>
-                        <a:fillRef idx="0">
-                          <a:schemeClr val="accent1"/>
-                        </a:fillRef>
-                        <a:effectRef idx="0">
-                          <a:schemeClr val="accent1"/>
-                        </a:effectRef>
-                        <a:fontRef idx="minor">
-                          <a:schemeClr val="tx1"/>
-                        </a:fontRef>
-                      </wps:style>
-                      <wps:bodyPr/>
-                    </wps:wsp>
-                  </a:graphicData>
-                </a:graphic>
-              </wp:anchor>
-            </w:drawing>
-          </mc:Choice>
-          <mc:Fallback>
-            <w:pict>
-              <v:shapetype w14:anchorId="5D5849A2" id="_x0000_t32" coordsize="21600,21600" o:spt="32" o:oned="t" path="m,l21600,21600e" filled="f">
-                <v:path arrowok="t" fillok="f" o:connecttype="none"/>
-                <o:lock v:ext="edit" shapetype="t"/>
-              </v:shapetype>
-              <v:shape id="Straight Arrow Connector 43" o:spid="_x0000_s1026" type="#_x0000_t32" style="position:absolute;margin-left:63pt;margin-top:22.5pt;width:15pt;height:42pt;flip:x;z-index:251669504;visibility:visible;mso-wrap-style:square;mso-wrap-distance-left:9pt;mso-wrap-distance-top:0;mso-wrap-distance-right:9pt;mso-wrap-distance-bottom:0;mso-position-horizontal:absolute;mso-position-horizontal-relative:text;mso-position-vertical:absolute;mso-position-vertical-relative:text" o:gfxdata="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" strokecolor="red" strokeweight="3pt">
-                <v:stroke endarrow="block" joinstyle="miter"/>
-              </v:shape>
-            </w:pict>
-          </mc:Fallback>
-        </mc:AlternateContent>
-      </w:r>
-      <w:r>
-        <w:t>Click on the drop down arrow for the Cutting List Completed Milestone</w:t>
+        <w:t>Right click in the Milestone Grid</w:t>
       </w:r>
       <w:r>
         <w:br/>
@@ -759,10 +680,10 @@
           <w:lang w:eastAsia="en-AU"/>
         </w:rPr>
         <w:drawing>
-          <wp:inline distT="0" distB="0" distL="0" distR="0" wp14:anchorId="4F017B74" wp14:editId="31383363">
-            <wp:extent cx="2752725" cy="1924050"/>
+          <wp:inline distT="0" distB="0" distL="0" distR="0" wp14:anchorId="631DA28B" wp14:editId="7CB34B21">
+            <wp:extent cx="5572125" cy="3048899"/>
             <wp:effectExtent l="0" t="0" r="0" b="0"/>
-            <wp:docPr id="40" name="Picture 40"/>
+            <wp:docPr id="4" name="Picture 4"/>
             <wp:cNvGraphicFramePr>
               <a:graphicFrameLocks xmlns:a="http://schemas.openxmlformats.org/drawingml/2006/main" noChangeAspect="1"/>
             </wp:cNvGraphicFramePr>
@@ -775,13 +696,13 @@
                   </pic:nvPicPr>
                   <pic:blipFill rotWithShape="1">
                     <a:blip r:embed="rId12"/>
-                    <a:srcRect l="22270" t="48445" r="66405" b="23415"/>
+                    <a:srcRect l="10637" t="44309" r="62940" b="4293"/>
                     <a:stretch/>
                   </pic:blipFill>
                   <pic:spPr bwMode="auto">
                     <a:xfrm>
                       <a:off x="0" y="0"/>
-                      <a:ext cx="2767236" cy="1934193"/>
+                      <a:ext cx="5592389" cy="3059987"/>
                     </a:xfrm>
                     <a:prstGeom prst="rect">
                       <a:avLst/>
@@ -819,53 +740,47 @@
         <mc:AlternateContent>
           <mc:Choice Requires="wps">
             <w:drawing>
-              <wp:anchor distT="0" distB="0" distL="114300" distR="114300" simplePos="0" relativeHeight="251671552" behindDoc="0" locked="0" layoutInCell="1" allowOverlap="1" wp14:anchorId="0B719047" wp14:editId="1EB8BDAD">
+              <wp:anchor distT="0" distB="0" distL="114300" distR="114300" simplePos="0" relativeHeight="251670528" behindDoc="0" locked="0" layoutInCell="1" allowOverlap="1" wp14:anchorId="4CC4CB54" wp14:editId="34B9295D">
                 <wp:simplePos x="0" y="0"/>
                 <wp:positionH relativeFrom="column">
-                  <wp:posOffset>990599</wp:posOffset>
+                  <wp:posOffset>3133725</wp:posOffset>
                 </wp:positionH>
                 <wp:positionV relativeFrom="paragraph">
-                  <wp:posOffset>831215</wp:posOffset>
+                  <wp:posOffset>2173605</wp:posOffset>
                 </wp:positionV>
-                <wp:extent cx="276225" cy="762000"/>
-                <wp:effectExtent l="38100" t="19050" r="28575" b="38100"/>
+                <wp:extent cx="1733550" cy="161925"/>
+                <wp:effectExtent l="19050" t="19050" r="19050" b="28575"/>
                 <wp:wrapNone/>
-                <wp:docPr id="45" name="Straight Arrow Connector 45"/>
+                <wp:docPr id="10" name="Rounded Rectangle 10"/>
                 <wp:cNvGraphicFramePr/>
                 <a:graphic xmlns:a="http://schemas.openxmlformats.org/drawingml/2006/main">
                   <a:graphicData uri="http://schemas.microsoft.com/office/word/2010/wordprocessingShape">
                     <wps:wsp>
-                      <wps:cNvCnPr/>
+                      <wps:cNvSpPr/>
                       <wps:spPr>
-                        <a:xfrm flipH="1">
+                        <a:xfrm>
                           <a:off x="0" y="0"/>
-                          <a:ext cx="276225" cy="762000"/>
+                          <a:ext cx="1733550" cy="161925"/>
                         </a:xfrm>
-                        <a:prstGeom prst="straightConnector1">
+                        <a:prstGeom prst="roundRect">
                           <a:avLst/>
                         </a:prstGeom>
-                        <a:ln w="38100">
+                        <a:noFill/>
+                        <a:ln w="38100" cap="flat" cmpd="sng" algn="ctr">
                           <a:solidFill>
                             <a:srgbClr val="FF0000"/>
                           </a:solidFill>
-                          <a:tailEnd type="triangle"/>
+                          <a:prstDash val="solid"/>
+                          <a:miter lim="800000"/>
                         </a:ln>
+                        <a:effectLst/>
                       </wps:spPr>
-                      <wps:style>
-                        <a:lnRef idx="1">
-                          <a:schemeClr val="accent1"/>
-                        </a:lnRef>
-                        <a:fillRef idx="0">
-                          <a:schemeClr val="accent1"/>
-                        </a:fillRef>
-                        <a:effectRef idx="0">
-                          <a:schemeClr val="accent1"/>
-                        </a:effectRef>
-                        <a:fontRef idx="minor">
-                          <a:schemeClr val="tx1"/>
-                        </a:fontRef>
-                      </wps:style>
-                      <wps:bodyPr/>
+                      <wps:bodyPr rot="0" spcFirstLastPara="0" vertOverflow="overflow" horzOverflow="overflow" vert="horz" wrap="square" lIns="91440" tIns="45720" rIns="91440" bIns="45720" numCol="1" spcCol="0" rtlCol="0" fromWordArt="0" anchor="ctr" anchorCtr="0" forceAA="0" compatLnSpc="1">
+                        <a:prstTxWarp prst="textNoShape">
+                          <a:avLst/>
+                        </a:prstTxWarp>
+                        <a:noAutofit/>
+                      </wps:bodyPr>
                     </wps:wsp>
                   </a:graphicData>
                 </a:graphic>
@@ -880,15 +795,15 @@
           </mc:Choice>
           <mc:Fallback>
             <w:pict>
-              <v:shape w14:anchorId="2F19769E" id="Straight Arrow Connector 45" o:spid="_x0000_s1026" type="#_x0000_t32" style="position:absolute;margin-left:78pt;margin-top:65.45pt;width:21.75pt;height:60pt;flip:x;z-index:251671552;visibility:visible;mso-wrap-style:square;mso-width-percent:0;mso-height-percent:0;mso-wrap-distance-left:9pt;mso-wrap-distance-top:0;mso-wrap-distance-right:9pt;mso-wrap-distance-bottom:0;mso-position-horizontal:absolute;mso-position-horizontal-relative:text;mso-position-vertical:absolute;mso-position-vertical-relative:text;mso-width-percent:0;mso-height-percent:0;mso-width-relative:margin;mso-height-relative:margin" o:gfxdata="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" strokecolor="red" strokeweight="3pt">
-                <v:stroke endarrow="block" joinstyle="miter"/>
-              </v:shape>
+              <v:roundrect w14:anchorId="3CBB2980" id="Rounded Rectangle 10" o:spid="_x0000_s1026" style="position:absolute;margin-left:246.75pt;margin-top:171.15pt;width:136.5pt;height:12.75pt;z-index:251670528;visibility:visible;mso-wrap-style:square;mso-width-percent:0;mso-height-percent:0;mso-wrap-distance-left:9pt;mso-wrap-distance-top:0;mso-wrap-distance-right:9pt;mso-wrap-distance-bottom:0;mso-position-horizontal:absolute;mso-position-horizontal-relative:text;mso-position-vertical:absolute;mso-position-vertical-relative:text;mso-width-percent:0;mso-height-percent:0;mso-width-relative:margin;mso-height-relative:margin;v-text-anchor:middle" arcsize="10923f" o:gfxdata="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" filled="f" strokecolor="red" strokeweight="3pt">
+                <v:stroke joinstyle="miter"/>
+              </v:roundrect>
             </w:pict>
           </mc:Fallback>
         </mc:AlternateContent>
       </w:r>
       <w:r>
-        <w:t>This will allow you to change the target date for getting this milestone complete. Increment this by the 3 days the project was delayed by</w:t>
+        <w:t>Click on the Mass Change Milestone Dates option</w:t>
       </w:r>
       <w:r>
         <w:br/>
@@ -899,10 +814,10 @@
           <w:lang w:eastAsia="en-AU"/>
         </w:rPr>
         <w:drawing>
-          <wp:inline distT="0" distB="0" distL="0" distR="0" wp14:anchorId="3D0732E3" wp14:editId="58380C6C">
-            <wp:extent cx="2752725" cy="1924050"/>
+          <wp:inline distT="0" distB="0" distL="0" distR="0" wp14:anchorId="4EF23028" wp14:editId="3C2E4779">
+            <wp:extent cx="5572125" cy="3048899"/>
             <wp:effectExtent l="0" t="0" r="0" b="0"/>
-            <wp:docPr id="44" name="Picture 44"/>
+            <wp:docPr id="11" name="Picture 11"/>
             <wp:cNvGraphicFramePr>
               <a:graphicFrameLocks xmlns:a="http://schemas.openxmlformats.org/drawingml/2006/main" noChangeAspect="1"/>
             </wp:cNvGraphicFramePr>
@@ -915,13 +830,13 @@
                   </pic:nvPicPr>
                   <pic:blipFill rotWithShape="1">
                     <a:blip r:embed="rId12"/>
-                    <a:srcRect l="22270" t="48445" r="66405" b="23415"/>
+                    <a:srcRect l="10637" t="44309" r="62940" b="4293"/>
                     <a:stretch/>
                   </pic:blipFill>
                   <pic:spPr bwMode="auto">
                     <a:xfrm>
                       <a:off x="0" y="0"/>
-                      <a:ext cx="2767236" cy="1934193"/>
+                      <a:ext cx="5592389" cy="3059987"/>
                     </a:xfrm>
                     <a:prstGeom prst="rect">
                       <a:avLst/>
@@ -952,7 +867,78 @@
         <w:ind w:left="0"/>
       </w:pPr>
       <w:r>
-        <w:t>This will remove the red warning from that milestone. Repeat for each other milestone, adding the 3 days each time.</w:t>
+        <w:rPr>
+          <w:noProof/>
+          <w:lang w:eastAsia="en-AU"/>
+        </w:rPr>
+        <w:lastRenderedPageBreak/>
+        <mc:AlternateContent>
+          <mc:Choice Requires="wps">
+            <w:drawing>
+              <wp:anchor distT="0" distB="0" distL="114300" distR="114300" simplePos="0" relativeHeight="251672576" behindDoc="0" locked="0" layoutInCell="1" allowOverlap="1" wp14:anchorId="2F8747AC" wp14:editId="73D55332">
+                <wp:simplePos x="0" y="0"/>
+                <wp:positionH relativeFrom="column">
+                  <wp:posOffset>809624</wp:posOffset>
+                </wp:positionH>
+                <wp:positionV relativeFrom="paragraph">
+                  <wp:posOffset>1166495</wp:posOffset>
+                </wp:positionV>
+                <wp:extent cx="2162175" cy="266700"/>
+                <wp:effectExtent l="19050" t="19050" r="28575" b="19050"/>
+                <wp:wrapNone/>
+                <wp:docPr id="12" name="Rounded Rectangle 12"/>
+                <wp:cNvGraphicFramePr/>
+                <a:graphic xmlns:a="http://schemas.openxmlformats.org/drawingml/2006/main">
+                  <a:graphicData uri="http://schemas.microsoft.com/office/word/2010/wordprocessingShape">
+                    <wps:wsp>
+                      <wps:cNvSpPr/>
+                      <wps:spPr>
+                        <a:xfrm>
+                          <a:off x="0" y="0"/>
+                          <a:ext cx="2162175" cy="266700"/>
+                        </a:xfrm>
+                        <a:prstGeom prst="roundRect">
+                          <a:avLst/>
+                        </a:prstGeom>
+                        <a:noFill/>
+                        <a:ln w="38100" cap="flat" cmpd="sng" algn="ctr">
+                          <a:solidFill>
+                            <a:srgbClr val="FF0000"/>
+                          </a:solidFill>
+                          <a:prstDash val="solid"/>
+                          <a:miter lim="800000"/>
+                        </a:ln>
+                        <a:effectLst/>
+                      </wps:spPr>
+                      <wps:bodyPr rot="0" spcFirstLastPara="0" vertOverflow="overflow" horzOverflow="overflow" vert="horz" wrap="square" lIns="91440" tIns="45720" rIns="91440" bIns="45720" numCol="1" spcCol="0" rtlCol="0" fromWordArt="0" anchor="ctr" anchorCtr="0" forceAA="0" compatLnSpc="1">
+                        <a:prstTxWarp prst="textNoShape">
+                          <a:avLst/>
+                        </a:prstTxWarp>
+                        <a:noAutofit/>
+                      </wps:bodyPr>
+                    </wps:wsp>
+                  </a:graphicData>
+                </a:graphic>
+                <wp14:sizeRelH relativeFrom="margin">
+                  <wp14:pctWidth>0</wp14:pctWidth>
+                </wp14:sizeRelH>
+                <wp14:sizeRelV relativeFrom="margin">
+                  <wp14:pctHeight>0</wp14:pctHeight>
+                </wp14:sizeRelV>
+              </wp:anchor>
+            </w:drawing>
+          </mc:Choice>
+          <mc:Fallback>
+            <w:pict>
+              <v:roundrect w14:anchorId="0569BFC4" id="Rounded Rectangle 12" o:spid="_x0000_s1026" style="position:absolute;margin-left:63.75pt;margin-top:91.85pt;width:170.25pt;height:21pt;z-index:251672576;visibility:visible;mso-wrap-style:square;mso-width-percent:0;mso-height-percent:0;mso-wrap-distance-left:9pt;mso-wrap-distance-top:0;mso-wrap-distance-right:9pt;mso-wrap-distance-bottom:0;mso-position-horizontal:absolute;mso-position-horizontal-relative:text;mso-position-vertical:absolute;mso-position-vertical-relative:text;mso-width-percent:0;mso-height-percent:0;mso-width-relative:margin;mso-height-relative:margin;v-text-anchor:middle" arcsize="10923f" o:gfxdata="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" filled="f" strokecolor="red" strokeweight="3pt">
+                <v:stroke joinstyle="miter"/>
+              </v:roundrect>
+            </w:pict>
+          </mc:Fallback>
+        </mc:AlternateContent>
+      </w:r>
+      <w:r>
+        <w:t>Select the Work Orders that need their Milestones updated</w:t>
       </w:r>
       <w:r>
         <w:br/>
@@ -963,10 +949,10 @@
           <w:lang w:eastAsia="en-AU"/>
         </w:rPr>
         <w:drawing>
-          <wp:inline distT="0" distB="0" distL="0" distR="0" wp14:anchorId="7C2CB6C4" wp14:editId="5555A63C">
-            <wp:extent cx="5731510" cy="1038225"/>
-            <wp:effectExtent l="0" t="0" r="2540" b="9525"/>
-            <wp:docPr id="41" name="Picture 41"/>
+          <wp:inline distT="0" distB="0" distL="0" distR="0" wp14:anchorId="179FD9E9" wp14:editId="6D4C987E">
+            <wp:extent cx="5731510" cy="4033520"/>
+            <wp:effectExtent l="0" t="0" r="2540" b="5080"/>
+            <wp:docPr id="5" name="Picture 5"/>
             <wp:cNvGraphicFramePr>
               <a:graphicFrameLocks xmlns:a="http://schemas.openxmlformats.org/drawingml/2006/main" noChangeAspect="1"/>
             </wp:cNvGraphicFramePr>
@@ -986,7 +972,7 @@
                   <pic:spPr>
                     <a:xfrm>
                       <a:off x="0" y="0"/>
-                      <a:ext cx="5731510" cy="1038225"/>
+                      <a:ext cx="5731510" cy="4033520"/>
                     </a:xfrm>
                     <a:prstGeom prst="rect">
                       <a:avLst/>
@@ -1009,8 +995,274 @@
         <w:ind w:left="0"/>
       </w:pPr>
       <w:r>
+        <w:rPr>
+          <w:noProof/>
+          <w:lang w:eastAsia="en-AU"/>
+        </w:rPr>
+        <mc:AlternateContent>
+          <mc:Choice Requires="wps">
+            <w:drawing>
+              <wp:anchor distT="0" distB="0" distL="114300" distR="114300" simplePos="0" relativeHeight="251674624" behindDoc="0" locked="0" layoutInCell="1" allowOverlap="1" wp14:anchorId="2F8747AC" wp14:editId="73D55332">
+                <wp:simplePos x="0" y="0"/>
+                <wp:positionH relativeFrom="margin">
+                  <wp:posOffset>2000250</wp:posOffset>
+                </wp:positionH>
+                <wp:positionV relativeFrom="paragraph">
+                  <wp:posOffset>568960</wp:posOffset>
+                </wp:positionV>
+                <wp:extent cx="504825" cy="228600"/>
+                <wp:effectExtent l="19050" t="19050" r="28575" b="19050"/>
+                <wp:wrapNone/>
+                <wp:docPr id="13" name="Rounded Rectangle 13"/>
+                <wp:cNvGraphicFramePr/>
+                <a:graphic xmlns:a="http://schemas.openxmlformats.org/drawingml/2006/main">
+                  <a:graphicData uri="http://schemas.microsoft.com/office/word/2010/wordprocessingShape">
+                    <wps:wsp>
+                      <wps:cNvSpPr/>
+                      <wps:spPr>
+                        <a:xfrm>
+                          <a:off x="0" y="0"/>
+                          <a:ext cx="504825" cy="228600"/>
+                        </a:xfrm>
+                        <a:prstGeom prst="roundRect">
+                          <a:avLst/>
+                        </a:prstGeom>
+                        <a:noFill/>
+                        <a:ln w="38100" cap="flat" cmpd="sng" algn="ctr">
+                          <a:solidFill>
+                            <a:srgbClr val="FF0000"/>
+                          </a:solidFill>
+                          <a:prstDash val="solid"/>
+                          <a:miter lim="800000"/>
+                        </a:ln>
+                        <a:effectLst/>
+                      </wps:spPr>
+                      <wps:bodyPr rot="0" spcFirstLastPara="0" vertOverflow="overflow" horzOverflow="overflow" vert="horz" wrap="square" lIns="91440" tIns="45720" rIns="91440" bIns="45720" numCol="1" spcCol="0" rtlCol="0" fromWordArt="0" anchor="ctr" anchorCtr="0" forceAA="0" compatLnSpc="1">
+                        <a:prstTxWarp prst="textNoShape">
+                          <a:avLst/>
+                        </a:prstTxWarp>
+                        <a:noAutofit/>
+                      </wps:bodyPr>
+                    </wps:wsp>
+                  </a:graphicData>
+                </a:graphic>
+                <wp14:sizeRelH relativeFrom="margin">
+                  <wp14:pctWidth>0</wp14:pctWidth>
+                </wp14:sizeRelH>
+                <wp14:sizeRelV relativeFrom="margin">
+                  <wp14:pctHeight>0</wp14:pctHeight>
+                </wp14:sizeRelV>
+              </wp:anchor>
+            </w:drawing>
+          </mc:Choice>
+          <mc:Fallback>
+            <w:pict>
+              <v:roundrect w14:anchorId="36E3E6B5" id="Rounded Rectangle 13" o:spid="_x0000_s1026" style="position:absolute;margin-left:157.5pt;margin-top:44.8pt;width:39.75pt;height:18pt;z-index:251674624;visibility:visible;mso-wrap-style:square;mso-width-percent:0;mso-height-percent:0;mso-wrap-distance-left:9pt;mso-wrap-distance-top:0;mso-wrap-distance-right:9pt;mso-wrap-distance-bottom:0;mso-position-horizontal:absolute;mso-position-horizontal-relative:margin;mso-position-vertical:absolute;mso-position-vertical-relative:text;mso-width-percent:0;mso-height-percent:0;mso-width-relative:margin;mso-height-relative:margin;v-text-anchor:middle" arcsize="10923f" o:gfxdata="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" filled="f" strokecolor="red" strokeweight="3pt">
+                <v:stroke joinstyle="miter"/>
+                <w10:wrap anchorx="margin"/>
+              </v:roundrect>
+            </w:pict>
+          </mc:Fallback>
+        </mc:AlternateContent>
+      </w:r>
+      <w:r>
+        <w:t>Set the number of days the approval was delayed by, in this example it is 3 days</w:t>
+      </w:r>
+      <w:r>
+        <w:br/>
+      </w:r>
+      <w:r>
+        <w:rPr>
+          <w:noProof/>
+          <w:lang w:eastAsia="en-AU"/>
+        </w:rPr>
+        <w:drawing>
+          <wp:inline distT="0" distB="0" distL="0" distR="0" wp14:anchorId="42311D06" wp14:editId="52CAFCC1">
+            <wp:extent cx="5731510" cy="1719580"/>
+            <wp:effectExtent l="0" t="0" r="2540" b="0"/>
+            <wp:docPr id="6" name="Picture 6"/>
+            <wp:cNvGraphicFramePr>
+              <a:graphicFrameLocks xmlns:a="http://schemas.openxmlformats.org/drawingml/2006/main" noChangeAspect="1"/>
+            </wp:cNvGraphicFramePr>
+            <a:graphic xmlns:a="http://schemas.openxmlformats.org/drawingml/2006/main">
+              <a:graphicData uri="http://schemas.openxmlformats.org/drawingml/2006/picture">
+                <pic:pic xmlns:pic="http://schemas.openxmlformats.org/drawingml/2006/picture">
+                  <pic:nvPicPr>
+                    <pic:cNvPr id="1" name=""/>
+                    <pic:cNvPicPr/>
+                  </pic:nvPicPr>
+                  <pic:blipFill>
+                    <a:blip r:embed="rId14"/>
+                    <a:stretch>
+                      <a:fillRect/>
+                    </a:stretch>
+                  </pic:blipFill>
+                  <pic:spPr>
+                    <a:xfrm>
+                      <a:off x="0" y="0"/>
+                      <a:ext cx="5731510" cy="1719580"/>
+                    </a:xfrm>
+                    <a:prstGeom prst="rect">
+                      <a:avLst/>
+                    </a:prstGeom>
+                  </pic:spPr>
+                </pic:pic>
+              </a:graphicData>
+            </a:graphic>
+          </wp:inline>
+        </w:drawing>
+      </w:r>
+    </w:p>
+    <w:p>
+      <w:pPr>
+        <w:pStyle w:val="ListParagraph"/>
+        <w:numPr>
+          <w:ilvl w:val="0"/>
+          <w:numId w:val="1"/>
+        </w:numPr>
+        <w:ind w:left="0"/>
+      </w:pPr>
+      <w:r>
+        <w:t>Click OK to add the extra days to the outstanding Milestones</w:t>
+      </w:r>
+    </w:p>
+    <w:p>
+      <w:pPr>
+        <w:pStyle w:val="ListParagraph"/>
+        <w:ind w:left="0"/>
+      </w:pPr>
+      <w:r>
+        <w:rPr>
+          <w:noProof/>
+          <w:lang w:eastAsia="en-AU"/>
+        </w:rPr>
         <w:lastRenderedPageBreak/>
-        <w:t>The target dates have now been updated and the Work Order can now be processed as normal.</w:t>
+        <mc:AlternateContent>
+          <mc:Choice Requires="wps">
+            <w:drawing>
+              <wp:anchor distT="0" distB="0" distL="114300" distR="114300" simplePos="0" relativeHeight="251676672" behindDoc="0" locked="0" layoutInCell="1" allowOverlap="1" wp14:anchorId="2F8747AC" wp14:editId="73D55332">
+                <wp:simplePos x="0" y="0"/>
+                <wp:positionH relativeFrom="column">
+                  <wp:posOffset>1276350</wp:posOffset>
+                </wp:positionH>
+                <wp:positionV relativeFrom="paragraph">
+                  <wp:posOffset>3547745</wp:posOffset>
+                </wp:positionV>
+                <wp:extent cx="647700" cy="209550"/>
+                <wp:effectExtent l="19050" t="19050" r="19050" b="19050"/>
+                <wp:wrapNone/>
+                <wp:docPr id="14" name="Rounded Rectangle 14"/>
+                <wp:cNvGraphicFramePr/>
+                <a:graphic xmlns:a="http://schemas.openxmlformats.org/drawingml/2006/main">
+                  <a:graphicData uri="http://schemas.microsoft.com/office/word/2010/wordprocessingShape">
+                    <wps:wsp>
+                      <wps:cNvSpPr/>
+                      <wps:spPr>
+                        <a:xfrm>
+                          <a:off x="0" y="0"/>
+                          <a:ext cx="647700" cy="209550"/>
+                        </a:xfrm>
+                        <a:prstGeom prst="roundRect">
+                          <a:avLst/>
+                        </a:prstGeom>
+                        <a:noFill/>
+                        <a:ln w="38100" cap="flat" cmpd="sng" algn="ctr">
+                          <a:solidFill>
+                            <a:srgbClr val="FF0000"/>
+                          </a:solidFill>
+                          <a:prstDash val="solid"/>
+                          <a:miter lim="800000"/>
+                        </a:ln>
+                        <a:effectLst/>
+                      </wps:spPr>
+                      <wps:bodyPr rot="0" spcFirstLastPara="0" vertOverflow="overflow" horzOverflow="overflow" vert="horz" wrap="square" lIns="91440" tIns="45720" rIns="91440" bIns="45720" numCol="1" spcCol="0" rtlCol="0" fromWordArt="0" anchor="ctr" anchorCtr="0" forceAA="0" compatLnSpc="1">
+                        <a:prstTxWarp prst="textNoShape">
+                          <a:avLst/>
+                        </a:prstTxWarp>
+                        <a:noAutofit/>
+                      </wps:bodyPr>
+                    </wps:wsp>
+                  </a:graphicData>
+                </a:graphic>
+                <wp14:sizeRelH relativeFrom="margin">
+                  <wp14:pctWidth>0</wp14:pctWidth>
+                </wp14:sizeRelH>
+                <wp14:sizeRelV relativeFrom="margin">
+                  <wp14:pctHeight>0</wp14:pctHeight>
+                </wp14:sizeRelV>
+              </wp:anchor>
+            </w:drawing>
+          </mc:Choice>
+          <mc:Fallback>
+            <w:pict>
+              <v:roundrect w14:anchorId="444AFF92" id="Rounded Rectangle 14" o:spid="_x0000_s1026" style="position:absolute;margin-left:100.5pt;margin-top:279.35pt;width:51pt;height:16.5pt;z-index:251676672;visibility:visible;mso-wrap-style:square;mso-width-percent:0;mso-height-percent:0;mso-wrap-distance-left:9pt;mso-wrap-distance-top:0;mso-wrap-distance-right:9pt;mso-wrap-distance-bottom:0;mso-position-horizontal:absolute;mso-position-horizontal-relative:text;mso-position-vertical:absolute;mso-position-vertical-relative:text;mso-width-percent:0;mso-height-percent:0;mso-width-relative:margin;mso-height-relative:margin;v-text-anchor:middle" arcsize="10923f" o:gfxdata="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" filled="f" strokecolor="red" strokeweight="3pt">
+                <v:stroke joinstyle="miter"/>
+              </v:roundrect>
+            </w:pict>
+          </mc:Fallback>
+        </mc:AlternateContent>
+      </w:r>
+      <w:r>
+        <w:rPr>
+          <w:noProof/>
+          <w:lang w:eastAsia="en-AU"/>
+        </w:rPr>
+        <w:drawing>
+          <wp:inline distT="0" distB="0" distL="0" distR="0" wp14:anchorId="5016DD08" wp14:editId="496323A6">
+            <wp:extent cx="5731510" cy="4032250"/>
+            <wp:effectExtent l="0" t="0" r="2540" b="6350"/>
+            <wp:docPr id="7" name="Picture 7"/>
+            <wp:cNvGraphicFramePr>
+              <a:graphicFrameLocks xmlns:a="http://schemas.openxmlformats.org/drawingml/2006/main" noChangeAspect="1"/>
+            </wp:cNvGraphicFramePr>
+            <a:graphic xmlns:a="http://schemas.openxmlformats.org/drawingml/2006/main">
+              <a:graphicData uri="http://schemas.openxmlformats.org/drawingml/2006/picture">
+                <pic:pic xmlns:pic="http://schemas.openxmlformats.org/drawingml/2006/picture">
+                  <pic:nvPicPr>
+                    <pic:cNvPr id="1" name=""/>
+                    <pic:cNvPicPr/>
+                  </pic:nvPicPr>
+                  <pic:blipFill>
+                    <a:blip r:embed="rId15"/>
+                    <a:stretch>
+                      <a:fillRect/>
+                    </a:stretch>
+                  </pic:blipFill>
+                  <pic:spPr>
+                    <a:xfrm>
+                      <a:off x="0" y="0"/>
+                      <a:ext cx="5731510" cy="4032250"/>
+                    </a:xfrm>
+                    <a:prstGeom prst="rect">
+                      <a:avLst/>
+                    </a:prstGeom>
+                  </pic:spPr>
+                </pic:pic>
+              </a:graphicData>
+            </a:graphic>
+          </wp:inline>
+        </w:drawing>
+      </w:r>
+    </w:p>
+    <w:p>
+      <w:pPr>
+        <w:pStyle w:val="ListParagraph"/>
+        <w:numPr>
+          <w:ilvl w:val="0"/>
+          <w:numId w:val="1"/>
+        </w:numPr>
+        <w:ind w:left="0"/>
+      </w:pPr>
+      <w:r>
+        <w:t xml:space="preserve">The target dates have now been updated and the Work Order can now be processed </w:t>
+      </w:r>
+      <w:r>
+        <w:t xml:space="preserve">further </w:t>
+      </w:r>
+      <w:bookmarkStart w:id="0" w:name="_GoBack"/>
+      <w:bookmarkEnd w:id="0"/>
+      <w:r>
+        <w:t>as normal.</w:t>
       </w:r>
       <w:r>
         <w:br/>
@@ -1036,7 +1288,7 @@
                     <pic:cNvPicPr/>
                   </pic:nvPicPr>
                   <pic:blipFill>
-                    <a:blip r:embed="rId14"/>
+                    <a:blip r:embed="rId16"/>
                     <a:stretch>
                       <a:fillRect/>
                     </a:stretch>
@@ -1058,8 +1310,8 @@
       </w:r>
     </w:p>
     <w:sectPr>
-      <w:headerReference w:type="default" r:id="rId15"/>
-      <w:footerReference w:type="default" r:id="rId16"/>
+      <w:headerReference w:type="default" r:id="rId17"/>
+      <w:footerReference w:type="default" r:id="rId18"/>
       <w:pgSz w:w="11906" w:h="16838"/>
       <w:pgMar w:top="851" w:right="1440" w:bottom="1440" w:left="1440" w:header="284" w:footer="708" w:gutter="0"/>
       <w:cols w:space="708"/>
@@ -1207,7 +1459,7 @@
         <w:sz w:val="24"/>
         <w:szCs w:val="24"/>
       </w:rPr>
-      <w:t>3</w:t>
+      <w:t>4</w:t>
     </w:r>
     <w:r>
       <w:rPr>

</xml_diff>

<commit_message>
Update Customer Delayed Approval.docx
Fixed missing detail of which milestones to update
</commit_message>
<xml_diff>
--- a/Scoreboard & Milestones/Customer Delayed Approval.docx
+++ b/Scoreboard & Milestones/Customer Delayed Approval.docx
@@ -995,10 +995,70 @@
         <w:ind w:left="0"/>
       </w:pPr>
       <w:r>
+        <w:t>Select the Milestones that need to be updated. These will be everything after Approval Received.</w:t>
+      </w:r>
+      <w:r>
+        <w:br/>
+      </w:r>
+      <w:r>
         <w:rPr>
           <w:noProof/>
           <w:lang w:eastAsia="en-AU"/>
         </w:rPr>
+        <w:drawing>
+          <wp:inline distT="0" distB="0" distL="0" distR="0" wp14:anchorId="7F7D01C6" wp14:editId="49F3605E">
+            <wp:extent cx="2752725" cy="2952750"/>
+            <wp:effectExtent l="0" t="0" r="9525" b="0"/>
+            <wp:docPr id="17" name="Picture 17"/>
+            <wp:cNvGraphicFramePr>
+              <a:graphicFrameLocks xmlns:a="http://schemas.openxmlformats.org/drawingml/2006/main" noChangeAspect="1"/>
+            </wp:cNvGraphicFramePr>
+            <a:graphic xmlns:a="http://schemas.openxmlformats.org/drawingml/2006/main">
+              <a:graphicData uri="http://schemas.openxmlformats.org/drawingml/2006/picture">
+                <pic:pic xmlns:pic="http://schemas.openxmlformats.org/drawingml/2006/picture">
+                  <pic:nvPicPr>
+                    <pic:cNvPr id="1" name=""/>
+                    <pic:cNvPicPr/>
+                  </pic:nvPicPr>
+                  <pic:blipFill>
+                    <a:blip r:embed="rId14"/>
+                    <a:stretch>
+                      <a:fillRect/>
+                    </a:stretch>
+                  </pic:blipFill>
+                  <pic:spPr>
+                    <a:xfrm>
+                      <a:off x="0" y="0"/>
+                      <a:ext cx="2752725" cy="2952750"/>
+                    </a:xfrm>
+                    <a:prstGeom prst="rect">
+                      <a:avLst/>
+                    </a:prstGeom>
+                  </pic:spPr>
+                </pic:pic>
+              </a:graphicData>
+            </a:graphic>
+          </wp:inline>
+        </w:drawing>
+      </w:r>
+      <w:bookmarkStart w:id="0" w:name="_GoBack"/>
+      <w:bookmarkEnd w:id="0"/>
+    </w:p>
+    <w:p>
+      <w:pPr>
+        <w:pStyle w:val="ListParagraph"/>
+        <w:numPr>
+          <w:ilvl w:val="0"/>
+          <w:numId w:val="1"/>
+        </w:numPr>
+        <w:ind w:left="0"/>
+      </w:pPr>
+      <w:r>
+        <w:rPr>
+          <w:noProof/>
+          <w:lang w:eastAsia="en-AU"/>
+        </w:rPr>
+        <w:lastRenderedPageBreak/>
         <mc:AlternateContent>
           <mc:Choice Requires="wps">
             <w:drawing>
@@ -1092,7 +1152,7 @@
                     <pic:cNvPicPr/>
                   </pic:nvPicPr>
                   <pic:blipFill>
-                    <a:blip r:embed="rId14"/>
+                    <a:blip r:embed="rId15"/>
                     <a:stretch>
                       <a:fillRect/>
                     </a:stretch>
@@ -1136,7 +1196,6 @@
           <w:noProof/>
           <w:lang w:eastAsia="en-AU"/>
         </w:rPr>
-        <w:lastRenderedPageBreak/>
         <mc:AlternateContent>
           <mc:Choice Requires="wps">
             <w:drawing>
@@ -1223,7 +1282,7 @@
                     <pic:cNvPicPr/>
                   </pic:nvPicPr>
                   <pic:blipFill>
-                    <a:blip r:embed="rId15"/>
+                    <a:blip r:embed="rId16"/>
                     <a:stretch>
                       <a:fillRect/>
                     </a:stretch>
@@ -1259,8 +1318,6 @@
       <w:r>
         <w:t xml:space="preserve">further </w:t>
       </w:r>
-      <w:bookmarkStart w:id="0" w:name="_GoBack"/>
-      <w:bookmarkEnd w:id="0"/>
       <w:r>
         <w:t>as normal.</w:t>
       </w:r>
@@ -1288,7 +1345,7 @@
                     <pic:cNvPicPr/>
                   </pic:nvPicPr>
                   <pic:blipFill>
-                    <a:blip r:embed="rId16"/>
+                    <a:blip r:embed="rId17"/>
                     <a:stretch>
                       <a:fillRect/>
                     </a:stretch>
@@ -1310,8 +1367,8 @@
       </w:r>
     </w:p>
     <w:sectPr>
-      <w:headerReference w:type="default" r:id="rId17"/>
-      <w:footerReference w:type="default" r:id="rId18"/>
+      <w:headerReference w:type="default" r:id="rId18"/>
+      <w:footerReference w:type="default" r:id="rId19"/>
       <w:pgSz w:w="11906" w:h="16838"/>
       <w:pgMar w:top="851" w:right="1440" w:bottom="1440" w:left="1440" w:header="284" w:footer="708" w:gutter="0"/>
       <w:cols w:space="708"/>
@@ -1410,7 +1467,7 @@
         <w:sz w:val="24"/>
         <w:szCs w:val="24"/>
       </w:rPr>
-      <w:t>3</w:t>
+      <w:t>4</w:t>
     </w:r>
     <w:r>
       <w:rPr>

</xml_diff>